<commit_message>
Updated resume and MD resume, added gitignore
</commit_message>
<xml_diff>
--- a/Steven Wang SDE Resume 10-2020.docx
+++ b/Steven Wang SDE Resume 10-2020.docx
@@ -4,25 +4,18 @@
   <w:body>
     <w:p>
       <w:pPr>
-        <w:ind w:left="-900"/>
-        <w:rPr>
-          <w:sz w:val="12"/>
-          <w:szCs w:val="12"/>
-        </w:rPr>
-      </w:pPr>
-    </w:p>
-    <w:p>
-      <w:pPr>
         <w:spacing w:after="120"/>
         <w:ind w:left="-900"/>
         <w:rPr>
           <w:rFonts w:ascii="Century Gothic" w:hAnsi="Century Gothic"/>
-        </w:rPr>
-      </w:pPr>
-      <w:r>
-        <w:rPr>
-          <w:rFonts w:ascii="Century Gothic" w:hAnsi="Century Gothic"/>
-          <w:b/>
+          <w:u w:val="single"/>
+        </w:rPr>
+      </w:pPr>
+      <w:r>
+        <w:rPr>
+          <w:rFonts w:ascii="Century Gothic" w:hAnsi="Century Gothic"/>
+          <w:b/>
+          <w:u w:val="single"/>
         </w:rPr>
         <w:t>Summary</w:t>
       </w:r>
@@ -93,8 +86,6 @@
         </w:rPr>
         <w:t>.</w:t>
       </w:r>
-      <w:bookmarkStart w:id="0" w:name="_GoBack"/>
-      <w:bookmarkEnd w:id="0"/>
     </w:p>
     <w:p>
       <w:pPr>
@@ -103,12 +94,14 @@
         <w:rPr>
           <w:rFonts w:ascii="Century Gothic" w:hAnsi="Century Gothic"/>
           <w:b/>
-        </w:rPr>
-      </w:pPr>
-      <w:r>
-        <w:rPr>
-          <w:rFonts w:ascii="Century Gothic" w:hAnsi="Century Gothic"/>
-          <w:b/>
+          <w:u w:val="single"/>
+        </w:rPr>
+      </w:pPr>
+      <w:r>
+        <w:rPr>
+          <w:rFonts w:ascii="Century Gothic" w:hAnsi="Century Gothic"/>
+          <w:b/>
+          <w:u w:val="single"/>
         </w:rPr>
         <w:t>Technical Skills</w:t>
       </w:r>
@@ -138,7 +131,7 @@
       </w:r>
       <w:r>
         <w:rPr>
-          <w:rFonts w:ascii="Century Gothic" w:hAnsi="Century Gothic"/>
+          <w:rFonts w:ascii="Consolas" w:hAnsi="Consolas"/>
           <w:sz w:val="20"/>
           <w:szCs w:val="20"/>
         </w:rPr>
@@ -146,7 +139,7 @@
       </w:r>
       <w:r>
         <w:rPr>
-          <w:rFonts w:ascii="Century Gothic" w:hAnsi="Century Gothic"/>
+          <w:rFonts w:ascii="Consolas" w:hAnsi="Consolas"/>
           <w:sz w:val="20"/>
           <w:szCs w:val="20"/>
         </w:rPr>
@@ -154,7 +147,7 @@
       </w:r>
       <w:r>
         <w:rPr>
-          <w:rFonts w:ascii="Century Gothic" w:hAnsi="Century Gothic"/>
+          <w:rFonts w:ascii="Consolas" w:hAnsi="Consolas"/>
           <w:sz w:val="20"/>
           <w:szCs w:val="20"/>
         </w:rPr>
@@ -192,101 +185,77 @@
         </w:rPr>
         <w:t xml:space="preserve"> </w:t>
       </w:r>
-      <w:proofErr w:type="spellStart"/>
-      <w:r>
-        <w:rPr>
-          <w:rFonts w:ascii="Century Gothic" w:hAnsi="Century Gothic"/>
-          <w:sz w:val="20"/>
-          <w:szCs w:val="20"/>
-        </w:rPr>
-        <w:t>Git</w:t>
-      </w:r>
-      <w:proofErr w:type="spellEnd"/>
-      <w:r>
-        <w:rPr>
-          <w:rFonts w:ascii="Century Gothic" w:hAnsi="Century Gothic"/>
-          <w:sz w:val="20"/>
-          <w:szCs w:val="20"/>
-        </w:rPr>
-        <w:t xml:space="preserve">, </w:t>
-      </w:r>
-      <w:proofErr w:type="spellStart"/>
-      <w:r>
-        <w:rPr>
-          <w:rFonts w:ascii="Century Gothic" w:hAnsi="Century Gothic"/>
-          <w:sz w:val="20"/>
-          <w:szCs w:val="20"/>
-        </w:rPr>
-        <w:t>Node.Js</w:t>
-      </w:r>
-      <w:proofErr w:type="spellEnd"/>
-      <w:r>
-        <w:rPr>
-          <w:rFonts w:ascii="Century Gothic" w:hAnsi="Century Gothic"/>
-          <w:sz w:val="20"/>
-          <w:szCs w:val="20"/>
-        </w:rPr>
-        <w:t>, MySQL,</w:t>
-      </w:r>
-      <w:r>
-        <w:rPr>
-          <w:rFonts w:ascii="Century Gothic" w:hAnsi="Century Gothic"/>
-          <w:sz w:val="20"/>
-          <w:szCs w:val="20"/>
-        </w:rPr>
-        <w:t xml:space="preserve"> </w:t>
-      </w:r>
-      <w:proofErr w:type="spellStart"/>
-      <w:r>
-        <w:rPr>
-          <w:rFonts w:ascii="Century Gothic" w:hAnsi="Century Gothic"/>
-          <w:sz w:val="20"/>
-          <w:szCs w:val="20"/>
-        </w:rPr>
-        <w:t>JUnit</w:t>
-      </w:r>
-      <w:proofErr w:type="spellEnd"/>
-      <w:r>
-        <w:rPr>
-          <w:rFonts w:ascii="Century Gothic" w:hAnsi="Century Gothic"/>
-          <w:sz w:val="20"/>
-          <w:szCs w:val="20"/>
-        </w:rPr>
-        <w:t>,</w:t>
-      </w:r>
-      <w:r>
-        <w:rPr>
-          <w:rFonts w:ascii="Century Gothic" w:hAnsi="Century Gothic"/>
-          <w:sz w:val="20"/>
-          <w:szCs w:val="20"/>
-        </w:rPr>
-        <w:t xml:space="preserve"> </w:t>
-      </w:r>
-      <w:proofErr w:type="spellStart"/>
-      <w:r>
-        <w:rPr>
-          <w:rFonts w:ascii="Century Gothic" w:hAnsi="Century Gothic"/>
-          <w:sz w:val="20"/>
-          <w:szCs w:val="20"/>
-        </w:rPr>
-        <w:t>IntelliJ</w:t>
-      </w:r>
-      <w:proofErr w:type="spellEnd"/>
-      <w:r>
-        <w:rPr>
-          <w:rFonts w:ascii="Century Gothic" w:hAnsi="Century Gothic"/>
-          <w:sz w:val="20"/>
-          <w:szCs w:val="20"/>
-        </w:rPr>
-        <w:t xml:space="preserve"> IDEA, VS Code, Unix CLI, </w:t>
-      </w:r>
-      <w:r>
-        <w:rPr>
-          <w:rFonts w:ascii="Century Gothic" w:hAnsi="Century Gothic"/>
+      <w:r>
+        <w:rPr>
+          <w:rFonts w:ascii="Consolas" w:hAnsi="Consolas"/>
+          <w:sz w:val="20"/>
+          <w:szCs w:val="20"/>
+        </w:rPr>
+        <w:t>Git, Node.Js, MySQL,</w:t>
+      </w:r>
+      <w:r>
+        <w:rPr>
+          <w:rFonts w:ascii="Consolas" w:hAnsi="Consolas"/>
+          <w:sz w:val="20"/>
+          <w:szCs w:val="20"/>
+        </w:rPr>
+        <w:t xml:space="preserve"> JUnit,</w:t>
+      </w:r>
+      <w:r>
+        <w:rPr>
+          <w:rFonts w:ascii="Consolas" w:hAnsi="Consolas"/>
+          <w:sz w:val="20"/>
+          <w:szCs w:val="20"/>
+        </w:rPr>
+        <w:t xml:space="preserve"> IntelliJ IDEA, VS Code, Unix CLI, </w:t>
+      </w:r>
+      <w:r>
+        <w:rPr>
+          <w:rFonts w:ascii="Consolas" w:hAnsi="Consolas"/>
           <w:sz w:val="20"/>
           <w:szCs w:val="20"/>
         </w:rPr>
         <w:t>Anaconda</w:t>
+      </w:r>
+    </w:p>
+    <w:p>
+      <w:pPr>
+        <w:spacing w:after="120"/>
+        <w:ind w:left="-900"/>
+        <w:rPr>
+          <w:rFonts w:ascii="Century Gothic" w:hAnsi="Century Gothic"/>
+          <w:b/>
+          <w:u w:val="single"/>
+        </w:rPr>
+      </w:pPr>
+      <w:r>
+        <w:rPr>
+          <w:rFonts w:ascii="Century Gothic" w:hAnsi="Century Gothic"/>
+          <w:b/>
+          <w:u w:val="single"/>
+        </w:rPr>
+        <w:t>Projects</w:t>
+      </w:r>
+    </w:p>
+    <w:p>
+      <w:pPr>
+        <w:spacing w:after="120"/>
+        <w:ind w:left="-900"/>
+        <w:rPr>
+          <w:rFonts w:ascii="Century Gothic" w:hAnsi="Century Gothic"/>
+          <w:b/>
+          <w:sz w:val="20"/>
+          <w:szCs w:val="20"/>
+        </w:rPr>
+      </w:pPr>
+      <w:r>
+        <w:rPr>
+          <w:rFonts w:ascii="Century Gothic" w:hAnsi="Century Gothic"/>
+          <w:b/>
+          <w:sz w:val="20"/>
+          <w:szCs w:val="20"/>
+        </w:rPr>
+        <w:t>Stomach Examiner’s Tool (web app) Restyling</w:t>
       </w:r>
     </w:p>
     <w:p>
@@ -294,49 +263,215 @@
         <w:pStyle w:val="ListParagraph"/>
         <w:numPr>
           <w:ilvl w:val="0"/>
-          <w:numId w:val="6"/>
+          <w:numId w:val="7"/>
         </w:numPr>
         <w:spacing w:after="120"/>
         <w:rPr>
-          <w:rFonts w:ascii="Century Gothic" w:hAnsi="Century Gothic"/>
-          <w:sz w:val="20"/>
-          <w:szCs w:val="20"/>
-        </w:rPr>
-      </w:pPr>
-      <w:r>
-        <w:rPr>
-          <w:rFonts w:ascii="Century Gothic" w:hAnsi="Century Gothic"/>
-          <w:b/>
-          <w:sz w:val="20"/>
-          <w:szCs w:val="20"/>
-        </w:rPr>
-        <w:t xml:space="preserve">Experienced </w:t>
-      </w:r>
-      <w:r>
-        <w:rPr>
-          <w:rFonts w:ascii="Century Gothic" w:hAnsi="Century Gothic"/>
-          <w:sz w:val="20"/>
-          <w:szCs w:val="20"/>
-        </w:rPr>
-        <w:t xml:space="preserve">in both </w:t>
-      </w:r>
-      <w:proofErr w:type="spellStart"/>
-      <w:r>
-        <w:rPr>
-          <w:rFonts w:ascii="Century Gothic" w:hAnsi="Century Gothic"/>
-          <w:sz w:val="20"/>
-          <w:szCs w:val="20"/>
-        </w:rPr>
-        <w:t>MacOS</w:t>
-      </w:r>
-      <w:proofErr w:type="spellEnd"/>
-      <w:r>
-        <w:rPr>
-          <w:rFonts w:ascii="Century Gothic" w:hAnsi="Century Gothic"/>
-          <w:sz w:val="20"/>
-          <w:szCs w:val="20"/>
-        </w:rPr>
-        <w:t xml:space="preserve"> and Windows OS</w:t>
+          <w:rFonts w:ascii="Consolas" w:hAnsi="Consolas"/>
+          <w:sz w:val="20"/>
+          <w:szCs w:val="20"/>
+        </w:rPr>
+      </w:pPr>
+      <w:r>
+        <w:rPr>
+          <w:rFonts w:ascii="Century Gothic" w:hAnsi="Century Gothic"/>
+          <w:sz w:val="20"/>
+          <w:szCs w:val="20"/>
+        </w:rPr>
+        <w:t xml:space="preserve">Tools used: </w:t>
+      </w:r>
+      <w:r>
+        <w:rPr>
+          <w:rFonts w:ascii="Consolas" w:hAnsi="Consolas"/>
+          <w:sz w:val="20"/>
+          <w:szCs w:val="20"/>
+        </w:rPr>
+        <w:t>php, MySQL, CSS, Bootstrap</w:t>
+      </w:r>
+    </w:p>
+    <w:p>
+      <w:pPr>
+        <w:pStyle w:val="ListParagraph"/>
+        <w:numPr>
+          <w:ilvl w:val="0"/>
+          <w:numId w:val="7"/>
+        </w:numPr>
+        <w:spacing w:after="120"/>
+        <w:rPr>
+          <w:rFonts w:ascii="Century Gothic" w:hAnsi="Century Gothic"/>
+          <w:sz w:val="20"/>
+          <w:szCs w:val="20"/>
+        </w:rPr>
+      </w:pPr>
+      <w:r>
+        <w:rPr>
+          <w:rFonts w:ascii="Century Gothic" w:hAnsi="Century Gothic"/>
+          <w:sz w:val="20"/>
+          <w:szCs w:val="20"/>
+        </w:rPr>
+        <w:t>Link: [pending</w:t>
+      </w:r>
+      <w:r>
+        <w:rPr>
+          <w:rFonts w:ascii="Century Gothic" w:hAnsi="Century Gothic"/>
+          <w:sz w:val="20"/>
+          <w:szCs w:val="20"/>
+        </w:rPr>
+        <w:t xml:space="preserve"> deployment</w:t>
+      </w:r>
+      <w:bookmarkStart w:id="0" w:name="_GoBack"/>
+      <w:bookmarkEnd w:id="0"/>
+      <w:r>
+        <w:rPr>
+          <w:rFonts w:ascii="Century Gothic" w:hAnsi="Century Gothic"/>
+          <w:sz w:val="20"/>
+          <w:szCs w:val="20"/>
+        </w:rPr>
+        <w:t>]</w:t>
+      </w:r>
+    </w:p>
+    <w:p>
+      <w:pPr>
+        <w:spacing w:after="120"/>
+        <w:ind w:left="-907" w:right="-720"/>
+        <w:rPr>
+          <w:rFonts w:ascii="Century Gothic" w:hAnsi="Century Gothic"/>
+          <w:b/>
+          <w:u w:val="single"/>
+        </w:rPr>
+      </w:pPr>
+      <w:r>
+        <w:rPr>
+          <w:rFonts w:ascii="Century Gothic" w:hAnsi="Century Gothic"/>
+          <w:b/>
+          <w:u w:val="single"/>
+        </w:rPr>
+        <w:t>Education</w:t>
+      </w:r>
+    </w:p>
+    <w:p>
+      <w:pPr>
+        <w:spacing w:after="120"/>
+        <w:ind w:left="-907" w:right="-720"/>
+        <w:rPr>
+          <w:rFonts w:ascii="Century Gothic" w:hAnsi="Century Gothic"/>
+          <w:b/>
+          <w:sz w:val="20"/>
+          <w:szCs w:val="20"/>
+        </w:rPr>
+      </w:pPr>
+      <w:r>
+        <w:rPr>
+          <w:rFonts w:ascii="Century Gothic" w:hAnsi="Century Gothic"/>
+          <w:b/>
+          <w:sz w:val="20"/>
+          <w:szCs w:val="20"/>
+        </w:rPr>
+        <w:t>North Seattle College                                                                              Expected: June 2022</w:t>
+      </w:r>
+    </w:p>
+    <w:p>
+      <w:pPr>
+        <w:spacing w:after="120"/>
+        <w:ind w:left="-907" w:right="-720"/>
+        <w:rPr>
+          <w:rFonts w:ascii="Century Gothic" w:hAnsi="Century Gothic"/>
+          <w:sz w:val="20"/>
+          <w:szCs w:val="20"/>
+        </w:rPr>
+      </w:pPr>
+      <w:r>
+        <w:rPr>
+          <w:rFonts w:ascii="Century Gothic" w:hAnsi="Century Gothic"/>
+          <w:sz w:val="20"/>
+          <w:szCs w:val="20"/>
+        </w:rPr>
+        <w:t>Application Development B.A.S</w:t>
+      </w:r>
+      <w:r>
+        <w:rPr>
+          <w:rFonts w:ascii="Century Gothic" w:hAnsi="Century Gothic"/>
+          <w:sz w:val="20"/>
+          <w:szCs w:val="20"/>
+        </w:rPr>
+        <w:t xml:space="preserve"> / GPA: 4.0</w:t>
+      </w:r>
+    </w:p>
+    <w:p>
+      <w:pPr>
+        <w:spacing w:after="120"/>
+        <w:ind w:left="-907" w:right="-720"/>
+        <w:rPr>
+          <w:rFonts w:ascii="Century Gothic" w:hAnsi="Century Gothic"/>
+          <w:b/>
+          <w:sz w:val="20"/>
+          <w:szCs w:val="20"/>
+        </w:rPr>
+      </w:pPr>
+      <w:r>
+        <w:rPr>
+          <w:rFonts w:ascii="Century Gothic" w:hAnsi="Century Gothic"/>
+          <w:b/>
+          <w:sz w:val="20"/>
+          <w:szCs w:val="20"/>
+        </w:rPr>
+        <w:t>University of California, Santa Barbara</w:t>
+      </w:r>
+      <w:r>
+        <w:rPr>
+          <w:rFonts w:ascii="Century Gothic" w:hAnsi="Century Gothic"/>
+          <w:b/>
+          <w:sz w:val="20"/>
+          <w:szCs w:val="20"/>
+        </w:rPr>
+        <w:tab/>
+      </w:r>
+      <w:r>
+        <w:rPr>
+          <w:rFonts w:ascii="Century Gothic" w:hAnsi="Century Gothic"/>
+          <w:b/>
+          <w:sz w:val="20"/>
+          <w:szCs w:val="20"/>
+        </w:rPr>
+        <w:tab/>
+      </w:r>
+      <w:r>
+        <w:rPr>
+          <w:rFonts w:ascii="Century Gothic" w:hAnsi="Century Gothic"/>
+          <w:b/>
+          <w:sz w:val="20"/>
+          <w:szCs w:val="20"/>
+        </w:rPr>
+        <w:tab/>
+      </w:r>
+      <w:r>
+        <w:rPr>
+          <w:rFonts w:ascii="Century Gothic" w:hAnsi="Century Gothic"/>
+          <w:b/>
+          <w:sz w:val="20"/>
+          <w:szCs w:val="20"/>
+        </w:rPr>
+        <w:tab/>
+        <w:t xml:space="preserve">         June 2016</w:t>
+      </w:r>
+    </w:p>
+    <w:p>
+      <w:pPr>
+        <w:spacing w:after="120"/>
+        <w:ind w:left="-907" w:right="-720"/>
+        <w:rPr>
+          <w:rFonts w:ascii="Century Gothic" w:hAnsi="Century Gothic"/>
+          <w:sz w:val="20"/>
+          <w:szCs w:val="20"/>
+        </w:rPr>
+      </w:pPr>
+      <w:r>
+        <w:rPr>
+          <w:rFonts w:ascii="Century Gothic" w:hAnsi="Century Gothic"/>
+          <w:sz w:val="20"/>
+          <w:szCs w:val="20"/>
+        </w:rPr>
+        <w:t>Biological Science B.S.</w:t>
       </w:r>
     </w:p>
     <w:p>
@@ -346,210 +481,22 @@
         <w:rPr>
           <w:rFonts w:ascii="Century Gothic" w:hAnsi="Century Gothic"/>
           <w:b/>
-        </w:rPr>
-      </w:pPr>
-      <w:r>
-        <w:rPr>
-          <w:rFonts w:ascii="Century Gothic" w:hAnsi="Century Gothic"/>
-          <w:b/>
-        </w:rPr>
-        <w:t>Projects</w:t>
-      </w:r>
-    </w:p>
-    <w:p>
-      <w:pPr>
-        <w:spacing w:after="120"/>
-        <w:ind w:left="-900"/>
-        <w:rPr>
-          <w:rFonts w:ascii="Century Gothic" w:hAnsi="Century Gothic"/>
-          <w:sz w:val="20"/>
-          <w:szCs w:val="20"/>
-        </w:rPr>
-      </w:pPr>
-      <w:r>
-        <w:rPr>
-          <w:rFonts w:ascii="Century Gothic" w:hAnsi="Century Gothic"/>
-          <w:sz w:val="20"/>
-          <w:szCs w:val="20"/>
-        </w:rPr>
-        <w:t>[Fill in here]</w:t>
-      </w:r>
-    </w:p>
-    <w:p>
-      <w:pPr>
-        <w:spacing w:after="120"/>
-        <w:ind w:left="-907" w:right="-720"/>
-        <w:rPr>
-          <w:rFonts w:ascii="Century Gothic" w:hAnsi="Century Gothic"/>
-          <w:b/>
-        </w:rPr>
-      </w:pPr>
-      <w:r>
-        <w:rPr>
-          <w:rFonts w:ascii="Century Gothic" w:hAnsi="Century Gothic"/>
-          <w:b/>
-        </w:rPr>
-        <w:t>Education</w:t>
-      </w:r>
-    </w:p>
-    <w:p>
-      <w:pPr>
-        <w:spacing w:after="120"/>
-        <w:ind w:left="-907" w:right="-720"/>
-        <w:rPr>
-          <w:rFonts w:ascii="Century Gothic" w:hAnsi="Century Gothic"/>
-          <w:b/>
-          <w:sz w:val="20"/>
-          <w:szCs w:val="20"/>
-        </w:rPr>
-      </w:pPr>
-      <w:r>
-        <w:rPr>
-          <w:rFonts w:ascii="Century Gothic" w:hAnsi="Century Gothic"/>
-          <w:b/>
-          <w:sz w:val="20"/>
-          <w:szCs w:val="20"/>
-        </w:rPr>
-        <w:t>North Seattle College                                                                              Expected: June 2022</w:t>
-      </w:r>
-    </w:p>
-    <w:p>
-      <w:pPr>
-        <w:spacing w:after="120"/>
-        <w:ind w:left="-907" w:right="-720"/>
-        <w:rPr>
-          <w:rFonts w:ascii="Century Gothic" w:hAnsi="Century Gothic"/>
-          <w:sz w:val="20"/>
-          <w:szCs w:val="20"/>
-        </w:rPr>
-      </w:pPr>
-      <w:r>
-        <w:rPr>
-          <w:rFonts w:ascii="Century Gothic" w:hAnsi="Century Gothic"/>
-          <w:sz w:val="20"/>
-          <w:szCs w:val="20"/>
-        </w:rPr>
-        <w:t>Application Development B.A.S</w:t>
-      </w:r>
-    </w:p>
-    <w:p>
-      <w:pPr>
-        <w:spacing w:after="120"/>
-        <w:ind w:left="-907" w:right="-720"/>
-        <w:rPr>
-          <w:rFonts w:ascii="Century Gothic" w:hAnsi="Century Gothic"/>
-          <w:b/>
-          <w:sz w:val="20"/>
-          <w:szCs w:val="20"/>
-        </w:rPr>
-      </w:pPr>
-      <w:r>
-        <w:rPr>
-          <w:rFonts w:ascii="Century Gothic" w:hAnsi="Century Gothic"/>
-          <w:b/>
-          <w:sz w:val="20"/>
-          <w:szCs w:val="20"/>
-        </w:rPr>
-        <w:t>University of California, Santa Barbara</w:t>
-      </w:r>
-      <w:r>
-        <w:rPr>
-          <w:rFonts w:ascii="Century Gothic" w:hAnsi="Century Gothic"/>
-          <w:b/>
-          <w:sz w:val="20"/>
-          <w:szCs w:val="20"/>
-        </w:rPr>
-        <w:tab/>
-      </w:r>
-      <w:r>
-        <w:rPr>
-          <w:rFonts w:ascii="Century Gothic" w:hAnsi="Century Gothic"/>
-          <w:b/>
-          <w:sz w:val="20"/>
-          <w:szCs w:val="20"/>
-        </w:rPr>
-        <w:tab/>
-      </w:r>
-      <w:r>
-        <w:rPr>
-          <w:rFonts w:ascii="Century Gothic" w:hAnsi="Century Gothic"/>
-          <w:b/>
-          <w:sz w:val="20"/>
-          <w:szCs w:val="20"/>
-        </w:rPr>
-        <w:tab/>
-      </w:r>
-      <w:r>
-        <w:rPr>
-          <w:rFonts w:ascii="Century Gothic" w:hAnsi="Century Gothic"/>
-          <w:b/>
-          <w:sz w:val="20"/>
-          <w:szCs w:val="20"/>
-        </w:rPr>
-        <w:tab/>
-        <w:t xml:space="preserve">         June 2016</w:t>
-      </w:r>
-    </w:p>
-    <w:p>
-      <w:pPr>
-        <w:spacing w:after="120"/>
-        <w:ind w:left="-907" w:right="-720"/>
-        <w:rPr>
-          <w:rFonts w:ascii="Century Gothic" w:hAnsi="Century Gothic"/>
-          <w:sz w:val="20"/>
-          <w:szCs w:val="20"/>
-        </w:rPr>
-      </w:pPr>
-      <w:proofErr w:type="gramStart"/>
-      <w:r>
-        <w:rPr>
-          <w:rFonts w:ascii="Century Gothic" w:hAnsi="Century Gothic"/>
-          <w:sz w:val="20"/>
-          <w:szCs w:val="20"/>
-        </w:rPr>
-        <w:t>Biological Science B.S.</w:t>
-      </w:r>
-      <w:proofErr w:type="gramEnd"/>
-    </w:p>
-    <w:p>
-      <w:pPr>
-        <w:ind w:left="-900"/>
-        <w:rPr>
-          <w:rFonts w:ascii="Century Gothic" w:hAnsi="Century Gothic"/>
-          <w:sz w:val="20"/>
-          <w:szCs w:val="20"/>
-        </w:rPr>
-      </w:pPr>
-    </w:p>
-    <w:p>
-      <w:pPr>
-        <w:ind w:left="-900"/>
-        <w:rPr>
-          <w:rFonts w:ascii="Century Gothic" w:hAnsi="Century Gothic"/>
-          <w:b/>
-        </w:rPr>
-      </w:pPr>
-      <w:r>
-        <w:rPr>
-          <w:rFonts w:ascii="Century Gothic" w:hAnsi="Century Gothic"/>
-          <w:b/>
+          <w:u w:val="single"/>
+        </w:rPr>
+      </w:pPr>
+      <w:r>
+        <w:rPr>
+          <w:rFonts w:ascii="Century Gothic" w:hAnsi="Century Gothic"/>
+          <w:b/>
+          <w:u w:val="single"/>
         </w:rPr>
         <w:t>Experience</w:t>
       </w:r>
     </w:p>
     <w:p>
       <w:pPr>
-        <w:ind w:left="-900"/>
-        <w:rPr>
-          <w:rFonts w:ascii="Century Gothic" w:hAnsi="Century Gothic"/>
-          <w:sz w:val="12"/>
-          <w:szCs w:val="12"/>
-        </w:rPr>
-      </w:pPr>
-    </w:p>
-    <w:p>
-      <w:pPr>
-        <w:ind w:left="-900"/>
+        <w:spacing w:after="60"/>
+        <w:ind w:left="-907"/>
         <w:rPr>
           <w:rFonts w:ascii="Century Gothic" w:hAnsi="Century Gothic"/>
           <w:i/>
@@ -607,7 +554,8 @@
     </w:p>
     <w:p>
       <w:pPr>
-        <w:ind w:left="-900"/>
+        <w:spacing w:after="60"/>
+        <w:ind w:left="-907"/>
         <w:rPr>
           <w:rFonts w:ascii="Century Gothic" w:hAnsi="Century Gothic"/>
           <w:i/>
@@ -633,16 +581,6 @@
         </w:rPr>
         <w:t xml:space="preserve"> Alaska Fishery Science Center</w:t>
       </w:r>
-    </w:p>
-    <w:p>
-      <w:pPr>
-        <w:ind w:left="-540"/>
-        <w:rPr>
-          <w:rFonts w:ascii="Century Gothic" w:hAnsi="Century Gothic"/>
-          <w:sz w:val="20"/>
-          <w:szCs w:val="20"/>
-        </w:rPr>
-      </w:pPr>
     </w:p>
     <w:p>
       <w:pPr>
@@ -651,19 +589,36 @@
           <w:ilvl w:val="0"/>
           <w:numId w:val="5"/>
         </w:numPr>
-        <w:rPr>
-          <w:rFonts w:ascii="Century Gothic" w:hAnsi="Century Gothic"/>
-          <w:sz w:val="20"/>
-          <w:szCs w:val="20"/>
-        </w:rPr>
-      </w:pPr>
-      <w:r>
-        <w:rPr>
-          <w:rFonts w:ascii="Century Gothic" w:hAnsi="Century Gothic"/>
-          <w:sz w:val="20"/>
-          <w:szCs w:val="20"/>
-        </w:rPr>
-        <w:t>Analyze food content of commercially important fish species</w:t>
+        <w:spacing w:after="120"/>
+        <w:rPr>
+          <w:rFonts w:ascii="Century Gothic" w:hAnsi="Century Gothic"/>
+          <w:sz w:val="20"/>
+          <w:szCs w:val="20"/>
+        </w:rPr>
+      </w:pPr>
+      <w:r>
+        <w:rPr>
+          <w:rFonts w:ascii="Century Gothic" w:hAnsi="Century Gothic"/>
+          <w:sz w:val="20"/>
+          <w:szCs w:val="20"/>
+        </w:rPr>
+        <w:t xml:space="preserve">Analyze </w:t>
+      </w:r>
+      <w:r>
+        <w:rPr>
+          <w:rFonts w:ascii="Century Gothic" w:hAnsi="Century Gothic"/>
+          <w:sz w:val="20"/>
+          <w:szCs w:val="20"/>
+        </w:rPr>
+        <w:t>stomach</w:t>
+      </w:r>
+      <w:r>
+        <w:rPr>
+          <w:rFonts w:ascii="Century Gothic" w:hAnsi="Century Gothic"/>
+          <w:sz w:val="20"/>
+          <w:szCs w:val="20"/>
+        </w:rPr>
+        <w:t xml:space="preserve"> content of fish species</w:t>
       </w:r>
     </w:p>
     <w:p>
@@ -673,19 +628,28 @@
           <w:ilvl w:val="0"/>
           <w:numId w:val="5"/>
         </w:numPr>
-        <w:rPr>
-          <w:rFonts w:ascii="Century Gothic" w:hAnsi="Century Gothic"/>
-          <w:sz w:val="20"/>
-          <w:szCs w:val="20"/>
-        </w:rPr>
-      </w:pPr>
-      <w:r>
-        <w:rPr>
-          <w:rFonts w:ascii="Century Gothic" w:hAnsi="Century Gothic"/>
-          <w:sz w:val="20"/>
-          <w:szCs w:val="20"/>
-        </w:rPr>
-        <w:t>Generate data for food web, food habits, life history studies and stock assessment</w:t>
+        <w:spacing w:after="120"/>
+        <w:rPr>
+          <w:rFonts w:ascii="Century Gothic" w:hAnsi="Century Gothic"/>
+          <w:sz w:val="20"/>
+          <w:szCs w:val="20"/>
+        </w:rPr>
+      </w:pPr>
+      <w:r>
+        <w:rPr>
+          <w:rFonts w:ascii="Century Gothic" w:hAnsi="Century Gothic"/>
+          <w:sz w:val="20"/>
+          <w:szCs w:val="20"/>
+        </w:rPr>
+        <w:t xml:space="preserve">Generate data for food </w:t>
+      </w:r>
+      <w:r>
+        <w:rPr>
+          <w:rFonts w:ascii="Century Gothic" w:hAnsi="Century Gothic"/>
+          <w:sz w:val="20"/>
+          <w:szCs w:val="20"/>
+        </w:rPr>
+        <w:t>habits research and stock assessment</w:t>
       </w:r>
     </w:p>
     <w:p>
@@ -695,19 +659,22 @@
           <w:ilvl w:val="0"/>
           <w:numId w:val="5"/>
         </w:numPr>
-        <w:rPr>
-          <w:rFonts w:ascii="Century Gothic" w:hAnsi="Century Gothic"/>
-          <w:sz w:val="20"/>
-          <w:szCs w:val="20"/>
-        </w:rPr>
-      </w:pPr>
-      <w:r>
-        <w:rPr>
-          <w:rFonts w:ascii="Century Gothic" w:hAnsi="Century Gothic"/>
-          <w:sz w:val="20"/>
-          <w:szCs w:val="20"/>
-        </w:rPr>
-        <w:t>Participate in annual bottom trawl surveys in Bering Sea, Aleutian Islands &amp; Gulf of Alaska</w:t>
+        <w:spacing w:after="120"/>
+        <w:rPr>
+          <w:rFonts w:ascii="Century Gothic" w:hAnsi="Century Gothic"/>
+          <w:b/>
+          <w:sz w:val="20"/>
+          <w:szCs w:val="20"/>
+        </w:rPr>
+      </w:pPr>
+      <w:r>
+        <w:rPr>
+          <w:rFonts w:ascii="Century Gothic" w:hAnsi="Century Gothic"/>
+          <w:b/>
+          <w:sz w:val="20"/>
+          <w:szCs w:val="20"/>
+        </w:rPr>
+        <w:t>Update web application’s page styling</w:t>
       </w:r>
     </w:p>
     <w:p>
@@ -717,19 +684,30 @@
           <w:ilvl w:val="0"/>
           <w:numId w:val="5"/>
         </w:numPr>
-        <w:rPr>
-          <w:rFonts w:ascii="Century Gothic" w:hAnsi="Century Gothic"/>
-          <w:sz w:val="20"/>
-          <w:szCs w:val="20"/>
-        </w:rPr>
-      </w:pPr>
-      <w:r>
-        <w:rPr>
-          <w:rFonts w:ascii="Century Gothic" w:hAnsi="Century Gothic"/>
-          <w:sz w:val="20"/>
-          <w:szCs w:val="20"/>
-        </w:rPr>
-        <w:t>Maintain fish &amp; invertebrate specimen collections</w:t>
+        <w:spacing w:after="120"/>
+        <w:rPr>
+          <w:rFonts w:ascii="Century Gothic" w:hAnsi="Century Gothic"/>
+          <w:b/>
+          <w:sz w:val="20"/>
+          <w:szCs w:val="20"/>
+        </w:rPr>
+      </w:pPr>
+      <w:r>
+        <w:rPr>
+          <w:rFonts w:ascii="Century Gothic" w:hAnsi="Century Gothic"/>
+          <w:sz w:val="20"/>
+          <w:szCs w:val="20"/>
+        </w:rPr>
+        <w:t xml:space="preserve">Write/Run SQL query in MS Access to </w:t>
+      </w:r>
+      <w:r>
+        <w:rPr>
+          <w:rFonts w:ascii="Century Gothic" w:hAnsi="Century Gothic"/>
+          <w:b/>
+          <w:sz w:val="20"/>
+          <w:szCs w:val="20"/>
+        </w:rPr>
+        <w:t>prepare data products</w:t>
       </w:r>
     </w:p>
     <w:p>
@@ -739,19 +717,164 @@
           <w:ilvl w:val="0"/>
           <w:numId w:val="5"/>
         </w:numPr>
-        <w:rPr>
-          <w:rFonts w:ascii="Century Gothic" w:hAnsi="Century Gothic"/>
-          <w:sz w:val="20"/>
-          <w:szCs w:val="20"/>
-        </w:rPr>
-      </w:pPr>
-      <w:r>
-        <w:rPr>
-          <w:rFonts w:ascii="Century Gothic" w:hAnsi="Century Gothic"/>
-          <w:sz w:val="20"/>
-          <w:szCs w:val="20"/>
-        </w:rPr>
-        <w:t>Use Good Laboratory Practices &amp; safely handle flammable and carcinogenic chemicals</w:t>
+        <w:spacing w:after="120"/>
+        <w:rPr>
+          <w:rFonts w:ascii="Century Gothic" w:hAnsi="Century Gothic"/>
+          <w:b/>
+          <w:sz w:val="20"/>
+          <w:szCs w:val="20"/>
+        </w:rPr>
+      </w:pPr>
+      <w:r>
+        <w:rPr>
+          <w:rFonts w:ascii="Century Gothic" w:hAnsi="Century Gothic"/>
+          <w:b/>
+          <w:sz w:val="20"/>
+          <w:szCs w:val="20"/>
+        </w:rPr>
+        <w:t xml:space="preserve">Analyze </w:t>
+      </w:r>
+      <w:r>
+        <w:rPr>
+          <w:rFonts w:ascii="Century Gothic" w:hAnsi="Century Gothic"/>
+          <w:sz w:val="20"/>
+          <w:szCs w:val="20"/>
+        </w:rPr>
+        <w:t>food habits data and generate internal tech memo</w:t>
+      </w:r>
+    </w:p>
+    <w:p>
+      <w:pPr>
+        <w:spacing w:after="60"/>
+        <w:ind w:left="-907"/>
+        <w:rPr>
+          <w:rFonts w:ascii="Century Gothic" w:hAnsi="Century Gothic"/>
+          <w:i/>
+          <w:sz w:val="20"/>
+          <w:szCs w:val="20"/>
+        </w:rPr>
+      </w:pPr>
+      <w:r>
+        <w:rPr>
+          <w:rFonts w:ascii="Century Gothic" w:hAnsi="Century Gothic"/>
+          <w:b/>
+          <w:sz w:val="20"/>
+          <w:szCs w:val="20"/>
+        </w:rPr>
+        <w:t>Fishery Biologist I</w:t>
+      </w:r>
+      <w:r>
+        <w:rPr>
+          <w:rFonts w:ascii="Century Gothic" w:hAnsi="Century Gothic"/>
+          <w:b/>
+          <w:sz w:val="20"/>
+          <w:szCs w:val="20"/>
+        </w:rPr>
+        <w:tab/>
+        <w:t xml:space="preserve">        </w:t>
+      </w:r>
+      <w:r>
+        <w:rPr>
+          <w:rFonts w:ascii="Century Gothic" w:hAnsi="Century Gothic"/>
+          <w:b/>
+          <w:sz w:val="20"/>
+          <w:szCs w:val="20"/>
+        </w:rPr>
+        <w:t xml:space="preserve">                                   </w:t>
+      </w:r>
+      <w:r>
+        <w:rPr>
+          <w:rFonts w:ascii="Century Gothic" w:hAnsi="Century Gothic"/>
+          <w:b/>
+          <w:sz w:val="20"/>
+          <w:szCs w:val="20"/>
+        </w:rPr>
+        <w:tab/>
+      </w:r>
+      <w:r>
+        <w:rPr>
+          <w:rFonts w:ascii="Century Gothic" w:hAnsi="Century Gothic"/>
+          <w:b/>
+          <w:sz w:val="20"/>
+          <w:szCs w:val="20"/>
+        </w:rPr>
+        <w:tab/>
+      </w:r>
+      <w:r>
+        <w:rPr>
+          <w:rFonts w:ascii="Century Gothic" w:hAnsi="Century Gothic"/>
+          <w:b/>
+          <w:sz w:val="20"/>
+          <w:szCs w:val="20"/>
+        </w:rPr>
+        <w:tab/>
+        <w:t xml:space="preserve">        </w:t>
+      </w:r>
+      <w:r>
+        <w:rPr>
+          <w:rFonts w:ascii="Century Gothic" w:hAnsi="Century Gothic"/>
+          <w:b/>
+          <w:sz w:val="20"/>
+          <w:szCs w:val="20"/>
+        </w:rPr>
+        <w:t xml:space="preserve">June 2019 – </w:t>
+      </w:r>
+      <w:r>
+        <w:rPr>
+          <w:rFonts w:ascii="Century Gothic" w:hAnsi="Century Gothic"/>
+          <w:b/>
+          <w:sz w:val="20"/>
+          <w:szCs w:val="20"/>
+        </w:rPr>
+        <w:t>September 2019</w:t>
+      </w:r>
+      <w:r>
+        <w:rPr>
+          <w:rFonts w:ascii="Century Gothic" w:hAnsi="Century Gothic"/>
+          <w:i/>
+          <w:sz w:val="20"/>
+          <w:szCs w:val="20"/>
+        </w:rPr>
+        <w:t xml:space="preserve"> </w:t>
+      </w:r>
+    </w:p>
+    <w:p>
+      <w:pPr>
+        <w:spacing w:after="60"/>
+        <w:ind w:left="-907"/>
+        <w:rPr>
+          <w:rFonts w:ascii="Century Gothic" w:hAnsi="Century Gothic"/>
+          <w:i/>
+          <w:sz w:val="20"/>
+          <w:szCs w:val="20"/>
+        </w:rPr>
+      </w:pPr>
+      <w:r>
+        <w:rPr>
+          <w:rFonts w:ascii="Century Gothic" w:hAnsi="Century Gothic"/>
+          <w:i/>
+          <w:sz w:val="20"/>
+          <w:szCs w:val="20"/>
+        </w:rPr>
+        <w:t>Pacific States Marine Fisheries Commission / N</w:t>
+      </w:r>
+      <w:r>
+        <w:rPr>
+          <w:rFonts w:ascii="Century Gothic" w:hAnsi="Century Gothic"/>
+          <w:i/>
+          <w:sz w:val="20"/>
+          <w:szCs w:val="20"/>
+        </w:rPr>
+        <w:t>OAA</w:t>
+      </w:r>
+      <w:r>
+        <w:rPr>
+          <w:rFonts w:ascii="Century Gothic" w:hAnsi="Century Gothic"/>
+          <w:i/>
+          <w:sz w:val="20"/>
+          <w:szCs w:val="20"/>
+        </w:rPr>
+        <w:t xml:space="preserve"> Alaska Fishery Science Center</w:t>
       </w:r>
     </w:p>
     <w:p>
@@ -761,126 +884,29 @@
           <w:ilvl w:val="0"/>
           <w:numId w:val="5"/>
         </w:numPr>
-        <w:rPr>
-          <w:rFonts w:ascii="Century Gothic" w:hAnsi="Century Gothic"/>
-          <w:sz w:val="20"/>
-          <w:szCs w:val="20"/>
-        </w:rPr>
-      </w:pPr>
-      <w:r>
-        <w:rPr>
-          <w:rFonts w:ascii="Century Gothic" w:hAnsi="Century Gothic"/>
-          <w:sz w:val="20"/>
-          <w:szCs w:val="20"/>
-        </w:rPr>
-        <w:t>Work with data managers to ensure data quality</w:t>
-      </w:r>
-    </w:p>
-    <w:p>
-      <w:pPr>
-        <w:rPr>
-          <w:rFonts w:ascii="Century Gothic" w:hAnsi="Century Gothic"/>
-          <w:b/>
-          <w:sz w:val="20"/>
-          <w:szCs w:val="20"/>
-        </w:rPr>
-      </w:pPr>
-    </w:p>
-    <w:p>
-      <w:pPr>
-        <w:ind w:left="-900"/>
-        <w:rPr>
-          <w:rFonts w:ascii="Century Gothic" w:hAnsi="Century Gothic"/>
-          <w:i/>
-          <w:sz w:val="20"/>
-          <w:szCs w:val="20"/>
-        </w:rPr>
-      </w:pPr>
-      <w:r>
-        <w:rPr>
-          <w:rFonts w:ascii="Century Gothic" w:hAnsi="Century Gothic"/>
-          <w:b/>
-          <w:sz w:val="20"/>
-          <w:szCs w:val="20"/>
-        </w:rPr>
-        <w:t xml:space="preserve">Fishery Biologist I – Gulf of Alaska Survey Biologist          </w:t>
-      </w:r>
-      <w:r>
-        <w:rPr>
-          <w:rFonts w:ascii="Century Gothic" w:hAnsi="Century Gothic"/>
-          <w:b/>
-          <w:sz w:val="20"/>
-          <w:szCs w:val="20"/>
-        </w:rPr>
-        <w:tab/>
-        <w:t xml:space="preserve">        June 2019 – </w:t>
-      </w:r>
-      <w:r>
-        <w:rPr>
-          <w:rFonts w:ascii="Century Gothic" w:hAnsi="Century Gothic"/>
-          <w:b/>
-          <w:sz w:val="20"/>
-          <w:szCs w:val="20"/>
-        </w:rPr>
-        <w:t>September 2019</w:t>
-      </w:r>
-      <w:r>
-        <w:rPr>
-          <w:rFonts w:ascii="Century Gothic" w:hAnsi="Century Gothic"/>
-          <w:i/>
-          <w:sz w:val="20"/>
-          <w:szCs w:val="20"/>
-        </w:rPr>
-        <w:t xml:space="preserve"> </w:t>
-      </w:r>
-    </w:p>
-    <w:p>
-      <w:pPr>
-        <w:ind w:left="-900"/>
-        <w:rPr>
-          <w:rFonts w:ascii="Century Gothic" w:hAnsi="Century Gothic"/>
-          <w:i/>
-          <w:sz w:val="20"/>
-          <w:szCs w:val="20"/>
-        </w:rPr>
-      </w:pPr>
-      <w:r>
-        <w:rPr>
-          <w:rFonts w:ascii="Century Gothic" w:hAnsi="Century Gothic"/>
-          <w:i/>
-          <w:sz w:val="20"/>
-          <w:szCs w:val="20"/>
-        </w:rPr>
-        <w:t>Pacific States Marine Fisheries Commission / N</w:t>
-      </w:r>
-      <w:r>
-        <w:rPr>
-          <w:rFonts w:ascii="Century Gothic" w:hAnsi="Century Gothic"/>
-          <w:i/>
-          <w:sz w:val="20"/>
-          <w:szCs w:val="20"/>
-        </w:rPr>
-        <w:t>OAA</w:t>
-      </w:r>
-      <w:r>
-        <w:rPr>
-          <w:rFonts w:ascii="Century Gothic" w:hAnsi="Century Gothic"/>
-          <w:i/>
-          <w:sz w:val="20"/>
-          <w:szCs w:val="20"/>
-        </w:rPr>
-        <w:t xml:space="preserve"> Alaska Fishery Science Center</w:t>
-      </w:r>
-    </w:p>
-    <w:p>
-      <w:pPr>
-        <w:ind w:left="-540"/>
-        <w:rPr>
-          <w:rFonts w:ascii="Century Gothic" w:hAnsi="Century Gothic"/>
-          <w:sz w:val="20"/>
-          <w:szCs w:val="20"/>
-        </w:rPr>
-      </w:pPr>
+        <w:spacing w:after="120"/>
+        <w:rPr>
+          <w:rFonts w:ascii="Century Gothic" w:hAnsi="Century Gothic"/>
+          <w:sz w:val="20"/>
+          <w:szCs w:val="20"/>
+        </w:rPr>
+      </w:pPr>
+      <w:r>
+        <w:rPr>
+          <w:rFonts w:ascii="Century Gothic" w:hAnsi="Century Gothic"/>
+          <w:sz w:val="20"/>
+          <w:szCs w:val="20"/>
+        </w:rPr>
+        <w:t>Participate in the field party of bottom tr</w:t>
+      </w:r>
+      <w:r>
+        <w:rPr>
+          <w:rFonts w:ascii="Century Gothic" w:hAnsi="Century Gothic"/>
+          <w:sz w:val="20"/>
+          <w:szCs w:val="20"/>
+        </w:rPr>
+        <w:t>awl survey along Gulf of Alaska</w:t>
+      </w:r>
     </w:p>
     <w:p>
       <w:pPr>
@@ -889,27 +915,37 @@
           <w:ilvl w:val="0"/>
           <w:numId w:val="5"/>
         </w:numPr>
-        <w:rPr>
-          <w:rFonts w:ascii="Century Gothic" w:hAnsi="Century Gothic"/>
-          <w:sz w:val="20"/>
-          <w:szCs w:val="20"/>
-        </w:rPr>
-      </w:pPr>
-      <w:r>
-        <w:rPr>
-          <w:rFonts w:ascii="Century Gothic" w:hAnsi="Century Gothic"/>
-          <w:sz w:val="20"/>
-          <w:szCs w:val="20"/>
-        </w:rPr>
-        <w:t>Participate in the field party of bottom tr</w:t>
-      </w:r>
-      <w:r>
-        <w:rPr>
-          <w:rFonts w:ascii="Century Gothic" w:hAnsi="Century Gothic"/>
-          <w:sz w:val="20"/>
-          <w:szCs w:val="20"/>
-        </w:rPr>
-        <w:t>awl survey along Gulf of Alaska</w:t>
+        <w:spacing w:after="120"/>
+        <w:rPr>
+          <w:rFonts w:ascii="Century Gothic" w:hAnsi="Century Gothic"/>
+          <w:sz w:val="20"/>
+          <w:szCs w:val="20"/>
+        </w:rPr>
+      </w:pPr>
+      <w:r>
+        <w:rPr>
+          <w:rFonts w:ascii="Century Gothic" w:hAnsi="Century Gothic"/>
+          <w:sz w:val="20"/>
+          <w:szCs w:val="20"/>
+        </w:rPr>
+        <w:t xml:space="preserve">Maintain and collect data for </w:t>
+      </w:r>
+      <w:r>
+        <w:rPr>
+          <w:rFonts w:ascii="Century Gothic" w:hAnsi="Century Gothic"/>
+          <w:i/>
+          <w:sz w:val="20"/>
+          <w:szCs w:val="20"/>
+        </w:rPr>
+        <w:t>electronic monitoring</w:t>
+      </w:r>
+      <w:r>
+        <w:rPr>
+          <w:rFonts w:ascii="Century Gothic" w:hAnsi="Century Gothic"/>
+          <w:sz w:val="20"/>
+          <w:szCs w:val="20"/>
+        </w:rPr>
+        <w:t xml:space="preserve"> (EM) system onboard vessel</w:t>
       </w:r>
     </w:p>
     <w:p>
@@ -919,35 +955,64 @@
           <w:ilvl w:val="0"/>
           <w:numId w:val="5"/>
         </w:numPr>
-        <w:rPr>
-          <w:rFonts w:ascii="Century Gothic" w:hAnsi="Century Gothic"/>
-          <w:sz w:val="20"/>
-          <w:szCs w:val="20"/>
-        </w:rPr>
-      </w:pPr>
-      <w:r>
-        <w:rPr>
-          <w:rFonts w:ascii="Century Gothic" w:hAnsi="Century Gothic"/>
-          <w:sz w:val="20"/>
-          <w:szCs w:val="20"/>
-        </w:rPr>
-        <w:t>Identify fish</w:t>
-      </w:r>
-      <w:r>
-        <w:rPr>
-          <w:rFonts w:ascii="Century Gothic" w:hAnsi="Century Gothic"/>
-          <w:sz w:val="20"/>
-          <w:szCs w:val="20"/>
-        </w:rPr>
-        <w:t>es</w:t>
-      </w:r>
-      <w:r>
-        <w:rPr>
-          <w:rFonts w:ascii="Century Gothic" w:hAnsi="Century Gothic"/>
-          <w:sz w:val="20"/>
-          <w:szCs w:val="20"/>
-        </w:rPr>
-        <w:t>, invertebrates, corals, and other marine life forms to appropriate taxonomy</w:t>
+        <w:spacing w:after="120"/>
+        <w:rPr>
+          <w:rFonts w:ascii="Century Gothic" w:hAnsi="Century Gothic"/>
+          <w:sz w:val="20"/>
+          <w:szCs w:val="20"/>
+        </w:rPr>
+      </w:pPr>
+      <w:r>
+        <w:rPr>
+          <w:rFonts w:ascii="Century Gothic" w:hAnsi="Century Gothic"/>
+          <w:b/>
+          <w:sz w:val="20"/>
+          <w:szCs w:val="20"/>
+        </w:rPr>
+        <w:t>Annotate</w:t>
+      </w:r>
+      <w:r>
+        <w:rPr>
+          <w:rFonts w:ascii="Century Gothic" w:hAnsi="Century Gothic"/>
+          <w:b/>
+          <w:sz w:val="20"/>
+          <w:szCs w:val="20"/>
+        </w:rPr>
+        <w:t xml:space="preserve"> </w:t>
+      </w:r>
+      <w:r>
+        <w:rPr>
+          <w:rFonts w:ascii="Century Gothic" w:hAnsi="Century Gothic"/>
+          <w:b/>
+          <w:sz w:val="20"/>
+          <w:szCs w:val="20"/>
+        </w:rPr>
+        <w:t>data for artificial intelligence/machine learning</w:t>
+      </w:r>
+      <w:r>
+        <w:rPr>
+          <w:rFonts w:ascii="Century Gothic" w:hAnsi="Century Gothic"/>
+          <w:b/>
+          <w:sz w:val="20"/>
+          <w:szCs w:val="20"/>
+        </w:rPr>
+        <w:t xml:space="preserve"> program</w:t>
+      </w:r>
+      <w:r>
+        <w:rPr>
+          <w:rFonts w:ascii="Century Gothic" w:hAnsi="Century Gothic"/>
+          <w:sz w:val="20"/>
+          <w:szCs w:val="20"/>
+        </w:rPr>
+        <w:t xml:space="preserve"> for automated</w:t>
+      </w:r>
+      <w:r>
+        <w:rPr>
+          <w:rFonts w:ascii="Century Gothic" w:hAnsi="Century Gothic"/>
+          <w:sz w:val="20"/>
+          <w:szCs w:val="20"/>
+        </w:rPr>
+        <w:t xml:space="preserve"> fish identification and sizing</w:t>
       </w:r>
     </w:p>
     <w:p>
@@ -957,116 +1022,7 @@
           <w:ilvl w:val="0"/>
           <w:numId w:val="5"/>
         </w:numPr>
-        <w:rPr>
-          <w:rFonts w:ascii="Century Gothic" w:hAnsi="Century Gothic"/>
-          <w:sz w:val="20"/>
-          <w:szCs w:val="20"/>
-        </w:rPr>
-      </w:pPr>
-      <w:r>
-        <w:rPr>
-          <w:rFonts w:ascii="Century Gothic" w:hAnsi="Century Gothic"/>
-          <w:sz w:val="20"/>
-          <w:szCs w:val="20"/>
-        </w:rPr>
-        <w:t>Collect length and sex frequency data</w:t>
-      </w:r>
-    </w:p>
-    <w:p>
-      <w:pPr>
-        <w:pStyle w:val="ListParagraph"/>
-        <w:numPr>
-          <w:ilvl w:val="0"/>
-          <w:numId w:val="5"/>
-        </w:numPr>
-        <w:rPr>
-          <w:rFonts w:ascii="Century Gothic" w:hAnsi="Century Gothic"/>
-          <w:sz w:val="20"/>
-          <w:szCs w:val="20"/>
-        </w:rPr>
-      </w:pPr>
-      <w:r>
-        <w:rPr>
-          <w:rFonts w:ascii="Century Gothic" w:hAnsi="Century Gothic"/>
-          <w:sz w:val="20"/>
-          <w:szCs w:val="20"/>
-        </w:rPr>
-        <w:t>Collect fish otolith samples, shark tissue samples, and whole fish specimens</w:t>
-      </w:r>
-    </w:p>
-    <w:p>
-      <w:pPr>
-        <w:pStyle w:val="ListParagraph"/>
-        <w:numPr>
-          <w:ilvl w:val="0"/>
-          <w:numId w:val="5"/>
-        </w:numPr>
-        <w:rPr>
-          <w:rFonts w:ascii="Century Gothic" w:hAnsi="Century Gothic"/>
-          <w:sz w:val="20"/>
-          <w:szCs w:val="20"/>
-        </w:rPr>
-      </w:pPr>
-      <w:r>
-        <w:rPr>
-          <w:rFonts w:ascii="Century Gothic" w:hAnsi="Century Gothic"/>
-          <w:sz w:val="20"/>
-          <w:szCs w:val="20"/>
-        </w:rPr>
-        <w:t>Complete special projects e.g. rockfish genome sample collection, sponge specimen collection, and fish stomachs collection</w:t>
-      </w:r>
-    </w:p>
-    <w:p>
-      <w:pPr>
-        <w:pStyle w:val="ListParagraph"/>
-        <w:numPr>
-          <w:ilvl w:val="0"/>
-          <w:numId w:val="5"/>
-        </w:numPr>
-        <w:rPr>
-          <w:rFonts w:ascii="Century Gothic" w:hAnsi="Century Gothic"/>
-          <w:sz w:val="20"/>
-          <w:szCs w:val="20"/>
-        </w:rPr>
-      </w:pPr>
-      <w:r>
-        <w:rPr>
-          <w:rFonts w:ascii="Century Gothic" w:hAnsi="Century Gothic"/>
-          <w:sz w:val="20"/>
-          <w:szCs w:val="20"/>
-        </w:rPr>
-        <w:t>Maintain and collect data for electronic monitoring (EM) system onboard vessel</w:t>
-      </w:r>
-    </w:p>
-    <w:p>
-      <w:pPr>
-        <w:pStyle w:val="ListParagraph"/>
-        <w:numPr>
-          <w:ilvl w:val="0"/>
-          <w:numId w:val="5"/>
-        </w:numPr>
-        <w:rPr>
-          <w:rFonts w:ascii="Century Gothic" w:hAnsi="Century Gothic"/>
-          <w:sz w:val="20"/>
-          <w:szCs w:val="20"/>
-        </w:rPr>
-      </w:pPr>
-      <w:r>
-        <w:rPr>
-          <w:rFonts w:ascii="Century Gothic" w:hAnsi="Century Gothic"/>
-          <w:sz w:val="20"/>
-          <w:szCs w:val="20"/>
-        </w:rPr>
-        <w:t>Annotate EM data for artificial intelligence/machine learning program for automated fish identification and sizing purposes</w:t>
-      </w:r>
-    </w:p>
-    <w:p>
-      <w:pPr>
-        <w:pStyle w:val="ListParagraph"/>
-        <w:numPr>
-          <w:ilvl w:val="0"/>
-          <w:numId w:val="5"/>
-        </w:numPr>
+        <w:spacing w:after="120"/>
         <w:rPr>
           <w:rFonts w:ascii="Century Gothic" w:hAnsi="Century Gothic"/>
           <w:sz w:val="20"/>
@@ -1084,34 +1040,32 @@
     </w:p>
     <w:p>
       <w:pPr>
-        <w:pStyle w:val="ListParagraph"/>
-        <w:ind w:left="-180"/>
-        <w:rPr>
-          <w:rFonts w:ascii="Century Gothic" w:hAnsi="Century Gothic"/>
-          <w:sz w:val="20"/>
-          <w:szCs w:val="20"/>
-        </w:rPr>
-      </w:pPr>
-    </w:p>
-    <w:p>
-      <w:pPr>
-        <w:ind w:left="-900"/>
-        <w:rPr>
-          <w:rFonts w:ascii="Century Gothic" w:hAnsi="Century Gothic"/>
-          <w:b/>
-          <w:sz w:val="20"/>
-          <w:szCs w:val="20"/>
-        </w:rPr>
-      </w:pPr>
-      <w:r>
-        <w:rPr>
-          <w:rFonts w:ascii="Century Gothic" w:hAnsi="Century Gothic"/>
-          <w:b/>
-          <w:sz w:val="20"/>
-          <w:szCs w:val="20"/>
-        </w:rPr>
-        <w:lastRenderedPageBreak/>
-        <w:t>North Pacific Groundfish Observer</w:t>
+        <w:spacing w:after="60"/>
+        <w:ind w:left="-907"/>
+        <w:rPr>
+          <w:rFonts w:ascii="Century Gothic" w:hAnsi="Century Gothic"/>
+          <w:b/>
+          <w:sz w:val="20"/>
+          <w:szCs w:val="20"/>
+        </w:rPr>
+      </w:pPr>
+      <w:r>
+        <w:rPr>
+          <w:rFonts w:ascii="Century Gothic" w:hAnsi="Century Gothic"/>
+          <w:b/>
+          <w:sz w:val="20"/>
+          <w:szCs w:val="20"/>
+        </w:rPr>
+        <w:t>Fisheries</w:t>
+      </w:r>
+      <w:r>
+        <w:rPr>
+          <w:rFonts w:ascii="Century Gothic" w:hAnsi="Century Gothic"/>
+          <w:b/>
+          <w:sz w:val="20"/>
+          <w:szCs w:val="20"/>
+        </w:rPr>
+        <w:t xml:space="preserve"> Observer</w:t>
       </w:r>
       <w:r>
         <w:rPr>
@@ -1138,6 +1092,25 @@
           <w:sz w:val="20"/>
           <w:szCs w:val="20"/>
         </w:rPr>
+        <w:tab/>
+      </w:r>
+      <w:r>
+        <w:rPr>
+          <w:rFonts w:ascii="Century Gothic" w:hAnsi="Century Gothic"/>
+          <w:b/>
+          <w:sz w:val="20"/>
+          <w:szCs w:val="20"/>
+        </w:rPr>
+        <w:tab/>
+        <w:t xml:space="preserve">       </w:t>
+      </w:r>
+      <w:r>
+        <w:rPr>
+          <w:rFonts w:ascii="Century Gothic" w:hAnsi="Century Gothic"/>
+          <w:b/>
+          <w:sz w:val="20"/>
+          <w:szCs w:val="20"/>
+        </w:rPr>
         <w:t xml:space="preserve">December 2016 – </w:t>
       </w:r>
       <w:r>
@@ -1152,7 +1125,8 @@
     </w:p>
     <w:p>
       <w:pPr>
-        <w:ind w:left="-900"/>
+        <w:spacing w:after="60"/>
+        <w:ind w:left="-907"/>
         <w:rPr>
           <w:rFonts w:ascii="Century Gothic" w:hAnsi="Century Gothic"/>
           <w:i/>
@@ -1169,17 +1143,15 @@
         </w:rPr>
         <w:t>Saltwater Inc. / Alaskan Observers Inc.</w:t>
       </w:r>
-    </w:p>
-    <w:p>
-      <w:pPr>
-        <w:ind w:left="-900"/>
-        <w:rPr>
-          <w:rFonts w:ascii="Century Gothic" w:hAnsi="Century Gothic"/>
-          <w:b/>
-          <w:sz w:val="12"/>
-          <w:szCs w:val="12"/>
-        </w:rPr>
-      </w:pPr>
+      <w:r>
+        <w:rPr>
+          <w:rFonts w:ascii="Century Gothic" w:hAnsi="Century Gothic"/>
+          <w:i/>
+          <w:sz w:val="20"/>
+          <w:szCs w:val="20"/>
+        </w:rPr>
+        <w:t xml:space="preserve"> / TechSea International Inc.</w:t>
+      </w:r>
     </w:p>
     <w:p>
       <w:pPr>
@@ -1188,19 +1160,44 @@
           <w:ilvl w:val="0"/>
           <w:numId w:val="1"/>
         </w:numPr>
-        <w:rPr>
-          <w:rFonts w:ascii="Century Gothic" w:hAnsi="Century Gothic"/>
-          <w:sz w:val="20"/>
-          <w:szCs w:val="20"/>
-        </w:rPr>
-      </w:pPr>
-      <w:r>
-        <w:rPr>
-          <w:rFonts w:ascii="Century Gothic" w:hAnsi="Century Gothic"/>
-          <w:sz w:val="20"/>
-          <w:szCs w:val="20"/>
-        </w:rPr>
-        <w:t>Work aboard fishing vessels in waters of Alaska and Washington</w:t>
+        <w:spacing w:after="120"/>
+        <w:rPr>
+          <w:rFonts w:ascii="Century Gothic" w:hAnsi="Century Gothic"/>
+          <w:sz w:val="20"/>
+          <w:szCs w:val="20"/>
+        </w:rPr>
+      </w:pPr>
+      <w:r>
+        <w:rPr>
+          <w:rFonts w:ascii="Century Gothic" w:hAnsi="Century Gothic"/>
+          <w:sz w:val="20"/>
+          <w:szCs w:val="20"/>
+        </w:rPr>
+        <w:t xml:space="preserve">Work </w:t>
+      </w:r>
+      <w:r>
+        <w:rPr>
+          <w:rFonts w:ascii="Century Gothic" w:hAnsi="Century Gothic"/>
+          <w:sz w:val="20"/>
+          <w:szCs w:val="20"/>
+        </w:rPr>
+        <w:t>cooperatively with fishing crew on</w:t>
+      </w:r>
+      <w:r>
+        <w:rPr>
+          <w:rFonts w:ascii="Century Gothic" w:hAnsi="Century Gothic"/>
+          <w:sz w:val="20"/>
+          <w:szCs w:val="20"/>
+        </w:rPr>
+        <w:t xml:space="preserve">board </w:t>
+      </w:r>
+      <w:r>
+        <w:rPr>
+          <w:rFonts w:ascii="Century Gothic" w:hAnsi="Century Gothic"/>
+          <w:sz w:val="20"/>
+          <w:szCs w:val="20"/>
+        </w:rPr>
+        <w:t>vessels in Alaska, Washington, and Hawaii</w:t>
       </w:r>
     </w:p>
     <w:p>
@@ -1210,613 +1207,37 @@
           <w:ilvl w:val="0"/>
           <w:numId w:val="1"/>
         </w:numPr>
-        <w:rPr>
-          <w:rFonts w:ascii="Century Gothic" w:hAnsi="Century Gothic"/>
-          <w:sz w:val="20"/>
-          <w:szCs w:val="20"/>
-        </w:rPr>
-      </w:pPr>
-      <w:r>
-        <w:rPr>
-          <w:rFonts w:ascii="Century Gothic" w:hAnsi="Century Gothic"/>
-          <w:sz w:val="20"/>
-          <w:szCs w:val="20"/>
-        </w:rPr>
-        <w:t>Record fishing effort, location, and total catch information</w:t>
-      </w:r>
-    </w:p>
-    <w:p>
-      <w:pPr>
-        <w:pStyle w:val="ListParagraph"/>
-        <w:numPr>
-          <w:ilvl w:val="0"/>
-          <w:numId w:val="1"/>
-        </w:numPr>
-        <w:rPr>
-          <w:rFonts w:ascii="Century Gothic" w:hAnsi="Century Gothic"/>
-          <w:sz w:val="20"/>
-          <w:szCs w:val="20"/>
-        </w:rPr>
-      </w:pPr>
-      <w:r>
-        <w:rPr>
-          <w:rFonts w:ascii="Century Gothic" w:hAnsi="Century Gothic"/>
-          <w:sz w:val="20"/>
-          <w:szCs w:val="20"/>
-        </w:rPr>
-        <w:t>Sample to determine the species composition of the catch</w:t>
-      </w:r>
-    </w:p>
-    <w:p>
-      <w:pPr>
-        <w:pStyle w:val="ListParagraph"/>
-        <w:numPr>
-          <w:ilvl w:val="0"/>
-          <w:numId w:val="1"/>
-        </w:numPr>
-        <w:rPr>
-          <w:rFonts w:ascii="Century Gothic" w:hAnsi="Century Gothic"/>
-          <w:sz w:val="20"/>
-          <w:szCs w:val="20"/>
-        </w:rPr>
-      </w:pPr>
-      <w:r>
-        <w:rPr>
-          <w:rFonts w:ascii="Century Gothic" w:hAnsi="Century Gothic"/>
-          <w:sz w:val="20"/>
-          <w:szCs w:val="20"/>
-        </w:rPr>
-        <w:t>Data entry, maintain paper forms and digital data base</w:t>
-      </w:r>
-    </w:p>
-    <w:p>
-      <w:pPr>
-        <w:pStyle w:val="ListParagraph"/>
-        <w:numPr>
-          <w:ilvl w:val="0"/>
-          <w:numId w:val="1"/>
-        </w:numPr>
-        <w:rPr>
-          <w:rFonts w:ascii="Century Gothic" w:hAnsi="Century Gothic"/>
-          <w:sz w:val="20"/>
-          <w:szCs w:val="20"/>
-        </w:rPr>
-      </w:pPr>
-      <w:r>
-        <w:rPr>
-          <w:rFonts w:ascii="Century Gothic" w:hAnsi="Century Gothic"/>
-          <w:sz w:val="20"/>
-          <w:szCs w:val="20"/>
-        </w:rPr>
-        <w:t>Collect biological information such as size frequencies and sex ratios</w:t>
-      </w:r>
-    </w:p>
-    <w:p>
-      <w:pPr>
-        <w:pStyle w:val="ListParagraph"/>
-        <w:numPr>
-          <w:ilvl w:val="0"/>
-          <w:numId w:val="1"/>
-        </w:numPr>
-        <w:rPr>
-          <w:rFonts w:ascii="Century Gothic" w:hAnsi="Century Gothic"/>
-          <w:sz w:val="20"/>
-          <w:szCs w:val="20"/>
-        </w:rPr>
-      </w:pPr>
-      <w:r>
-        <w:rPr>
-          <w:rFonts w:ascii="Century Gothic" w:hAnsi="Century Gothic"/>
-          <w:sz w:val="20"/>
-          <w:szCs w:val="20"/>
-        </w:rPr>
-        <w:t xml:space="preserve">Collect biological </w:t>
-      </w:r>
-      <w:r>
-        <w:rPr>
-          <w:rFonts w:ascii="Century Gothic" w:hAnsi="Century Gothic"/>
-          <w:sz w:val="20"/>
-          <w:szCs w:val="20"/>
-        </w:rPr>
-        <w:t>specimens</w:t>
-      </w:r>
-    </w:p>
-    <w:p>
-      <w:pPr>
-        <w:pStyle w:val="ListParagraph"/>
-        <w:numPr>
-          <w:ilvl w:val="0"/>
-          <w:numId w:val="1"/>
-        </w:numPr>
-        <w:rPr>
-          <w:rFonts w:ascii="Century Gothic" w:hAnsi="Century Gothic"/>
-          <w:sz w:val="20"/>
-          <w:szCs w:val="20"/>
-        </w:rPr>
-      </w:pPr>
-      <w:r>
-        <w:rPr>
-          <w:rFonts w:ascii="Century Gothic" w:hAnsi="Century Gothic"/>
-          <w:sz w:val="20"/>
-          <w:szCs w:val="20"/>
-        </w:rPr>
-        <w:t>Monitor for and document compliance with fishing regulations</w:t>
-      </w:r>
-    </w:p>
-    <w:p>
-      <w:pPr>
-        <w:pStyle w:val="ListParagraph"/>
-        <w:numPr>
-          <w:ilvl w:val="0"/>
-          <w:numId w:val="1"/>
-        </w:numPr>
-        <w:ind w:right="-720"/>
-        <w:rPr>
-          <w:rFonts w:ascii="Century Gothic" w:hAnsi="Century Gothic"/>
-          <w:sz w:val="20"/>
-          <w:szCs w:val="20"/>
-        </w:rPr>
-      </w:pPr>
-      <w:r>
-        <w:rPr>
-          <w:rFonts w:ascii="Century Gothic" w:hAnsi="Century Gothic"/>
-          <w:sz w:val="20"/>
-          <w:szCs w:val="20"/>
-        </w:rPr>
-        <w:t>Record incidental takes and interactions of marine mammals and seabirds with fishing gear and vessels</w:t>
-      </w:r>
-    </w:p>
-    <w:p>
-      <w:pPr>
-        <w:pStyle w:val="ListParagraph"/>
-        <w:numPr>
-          <w:ilvl w:val="0"/>
-          <w:numId w:val="1"/>
-        </w:numPr>
-        <w:ind w:right="-720"/>
-        <w:rPr>
-          <w:rFonts w:ascii="Century Gothic" w:hAnsi="Century Gothic"/>
-          <w:sz w:val="20"/>
-          <w:szCs w:val="20"/>
-        </w:rPr>
-      </w:pPr>
-      <w:r>
-        <w:rPr>
-          <w:rFonts w:ascii="Century Gothic" w:hAnsi="Century Gothic"/>
-          <w:sz w:val="20"/>
-          <w:szCs w:val="20"/>
-        </w:rPr>
-        <w:t>Complete a post cruise debriefing</w:t>
-      </w:r>
-      <w:r>
-        <w:rPr>
-          <w:rFonts w:ascii="Century Gothic" w:hAnsi="Century Gothic"/>
-          <w:sz w:val="20"/>
-          <w:szCs w:val="20"/>
-        </w:rPr>
-        <w:t xml:space="preserve"> with NOAA Fisheries Biologists</w:t>
-      </w:r>
-    </w:p>
-    <w:p>
-      <w:pPr>
-        <w:pStyle w:val="ListParagraph"/>
-        <w:ind w:left="-180" w:right="-720"/>
-        <w:rPr>
-          <w:rFonts w:ascii="Century Gothic" w:hAnsi="Century Gothic"/>
-          <w:sz w:val="12"/>
-          <w:szCs w:val="12"/>
-        </w:rPr>
-      </w:pPr>
-    </w:p>
-    <w:p>
-      <w:pPr>
-        <w:pStyle w:val="ListParagraph"/>
+        <w:spacing w:after="120"/>
+        <w:rPr>
+          <w:rFonts w:ascii="Century Gothic" w:hAnsi="Century Gothic"/>
+          <w:sz w:val="20"/>
+          <w:szCs w:val="20"/>
+        </w:rPr>
+      </w:pPr>
+      <w:r>
+        <w:rPr>
+          <w:rFonts w:ascii="Century Gothic" w:hAnsi="Century Gothic"/>
+          <w:sz w:val="20"/>
+          <w:szCs w:val="20"/>
+        </w:rPr>
+        <w:t>Collect fisheries dependent data and report to NOAA fisheries</w:t>
+      </w:r>
+    </w:p>
+    <w:p>
+      <w:pPr>
+        <w:spacing w:after="120"/>
         <w:ind w:left="-900" w:right="-720"/>
         <w:rPr>
           <w:rFonts w:ascii="Century Gothic" w:hAnsi="Century Gothic"/>
           <w:b/>
-          <w:sz w:val="20"/>
-          <w:szCs w:val="20"/>
-        </w:rPr>
-      </w:pPr>
-      <w:r>
-        <w:rPr>
-          <w:rFonts w:ascii="Century Gothic" w:hAnsi="Century Gothic"/>
-          <w:b/>
-          <w:sz w:val="20"/>
-          <w:szCs w:val="20"/>
-        </w:rPr>
-        <w:t>Pacific Islands Fishery</w:t>
-      </w:r>
-      <w:r>
-        <w:rPr>
-          <w:rFonts w:ascii="Century Gothic" w:hAnsi="Century Gothic"/>
-          <w:b/>
-          <w:sz w:val="20"/>
-          <w:szCs w:val="20"/>
-        </w:rPr>
-        <w:t xml:space="preserve"> Observer                                </w:t>
-      </w:r>
-      <w:r>
-        <w:rPr>
-          <w:rFonts w:ascii="Century Gothic" w:hAnsi="Century Gothic"/>
-          <w:b/>
-          <w:sz w:val="20"/>
-          <w:szCs w:val="20"/>
-        </w:rPr>
-        <w:t xml:space="preserve">                   </w:t>
-      </w:r>
-      <w:r>
-        <w:rPr>
-          <w:rFonts w:ascii="Century Gothic" w:hAnsi="Century Gothic"/>
-          <w:b/>
-          <w:sz w:val="20"/>
-          <w:szCs w:val="20"/>
-        </w:rPr>
-        <w:t xml:space="preserve"> </w:t>
-      </w:r>
-      <w:r>
-        <w:rPr>
-          <w:rFonts w:ascii="Century Gothic" w:hAnsi="Century Gothic"/>
-          <w:b/>
-          <w:sz w:val="20"/>
-          <w:szCs w:val="20"/>
-        </w:rPr>
-        <w:t xml:space="preserve">       </w:t>
-      </w:r>
-      <w:r>
-        <w:rPr>
-          <w:rFonts w:ascii="Century Gothic" w:hAnsi="Century Gothic"/>
-          <w:b/>
-          <w:sz w:val="20"/>
-          <w:szCs w:val="20"/>
-        </w:rPr>
-        <w:t>October 2017 – March 2018</w:t>
-      </w:r>
-    </w:p>
-    <w:p>
-      <w:pPr>
-        <w:pStyle w:val="ListParagraph"/>
-        <w:ind w:left="-900" w:right="-720"/>
-        <w:rPr>
-          <w:rFonts w:ascii="Century Gothic" w:hAnsi="Century Gothic"/>
-          <w:i/>
-          <w:sz w:val="20"/>
-          <w:szCs w:val="20"/>
-        </w:rPr>
-      </w:pPr>
-      <w:r>
-        <w:rPr>
-          <w:rFonts w:ascii="Century Gothic" w:hAnsi="Century Gothic"/>
-          <w:i/>
-          <w:sz w:val="20"/>
-          <w:szCs w:val="20"/>
-        </w:rPr>
-        <w:t>TechSea International Inc.</w:t>
-      </w:r>
-    </w:p>
-    <w:p>
-      <w:pPr>
-        <w:pStyle w:val="ListParagraph"/>
-        <w:ind w:left="-900" w:right="-720"/>
-        <w:rPr>
-          <w:rFonts w:ascii="Century Gothic" w:hAnsi="Century Gothic"/>
-          <w:b/>
-          <w:sz w:val="12"/>
-          <w:szCs w:val="12"/>
-        </w:rPr>
-      </w:pPr>
-    </w:p>
-    <w:p>
-      <w:pPr>
-        <w:pStyle w:val="ListParagraph"/>
-        <w:numPr>
-          <w:ilvl w:val="0"/>
-          <w:numId w:val="2"/>
-        </w:numPr>
-        <w:ind w:right="-720"/>
-        <w:rPr>
-          <w:rFonts w:ascii="Century Gothic" w:hAnsi="Century Gothic"/>
-          <w:b/>
-          <w:sz w:val="20"/>
-          <w:szCs w:val="20"/>
-        </w:rPr>
-      </w:pPr>
-      <w:r>
-        <w:rPr>
-          <w:rFonts w:ascii="Century Gothic" w:hAnsi="Century Gothic"/>
-          <w:sz w:val="20"/>
-          <w:szCs w:val="20"/>
-        </w:rPr>
-        <w:t>Work aboard fishing vessels in waters near Hawai’i islands</w:t>
-      </w:r>
-    </w:p>
-    <w:p>
-      <w:pPr>
-        <w:pStyle w:val="ListParagraph"/>
-        <w:numPr>
-          <w:ilvl w:val="0"/>
-          <w:numId w:val="2"/>
-        </w:numPr>
-        <w:ind w:right="-720"/>
-        <w:rPr>
-          <w:rFonts w:ascii="Century Gothic" w:hAnsi="Century Gothic"/>
-          <w:b/>
-          <w:sz w:val="20"/>
-          <w:szCs w:val="20"/>
-        </w:rPr>
-      </w:pPr>
-      <w:r>
-        <w:rPr>
-          <w:rFonts w:ascii="Century Gothic" w:hAnsi="Century Gothic"/>
-          <w:sz w:val="20"/>
-          <w:szCs w:val="20"/>
-        </w:rPr>
-        <w:t>Collect catch effort data with GIS and onboard navigational systems</w:t>
-      </w:r>
-    </w:p>
-    <w:p>
-      <w:pPr>
-        <w:pStyle w:val="ListParagraph"/>
-        <w:numPr>
-          <w:ilvl w:val="0"/>
-          <w:numId w:val="2"/>
-        </w:numPr>
-        <w:ind w:right="-720"/>
-        <w:rPr>
-          <w:rFonts w:ascii="Century Gothic" w:hAnsi="Century Gothic"/>
-          <w:b/>
-          <w:sz w:val="20"/>
-          <w:szCs w:val="20"/>
-        </w:rPr>
-      </w:pPr>
-      <w:r>
-        <w:rPr>
-          <w:rFonts w:ascii="Century Gothic" w:hAnsi="Century Gothic"/>
-          <w:sz w:val="20"/>
-          <w:szCs w:val="20"/>
-        </w:rPr>
-        <w:t>Collect biological information from target and non-target species</w:t>
-      </w:r>
-    </w:p>
-    <w:p>
-      <w:pPr>
-        <w:pStyle w:val="ListParagraph"/>
-        <w:numPr>
-          <w:ilvl w:val="0"/>
-          <w:numId w:val="2"/>
-        </w:numPr>
-        <w:ind w:right="-720"/>
-        <w:rPr>
-          <w:rFonts w:ascii="Century Gothic" w:hAnsi="Century Gothic"/>
-          <w:b/>
-          <w:sz w:val="20"/>
-          <w:szCs w:val="20"/>
-        </w:rPr>
-      </w:pPr>
-      <w:r>
-        <w:rPr>
-          <w:rFonts w:ascii="Century Gothic" w:hAnsi="Century Gothic"/>
-          <w:sz w:val="20"/>
-          <w:szCs w:val="20"/>
-        </w:rPr>
-        <w:t>Record catch and discard rates</w:t>
-      </w:r>
-    </w:p>
-    <w:p>
-      <w:pPr>
-        <w:pStyle w:val="ListParagraph"/>
-        <w:numPr>
-          <w:ilvl w:val="0"/>
-          <w:numId w:val="2"/>
-        </w:numPr>
-        <w:ind w:right="-720"/>
-        <w:rPr>
-          <w:rFonts w:ascii="Century Gothic" w:hAnsi="Century Gothic"/>
-          <w:b/>
-          <w:sz w:val="20"/>
-          <w:szCs w:val="20"/>
-        </w:rPr>
-      </w:pPr>
-      <w:r>
-        <w:rPr>
-          <w:rFonts w:ascii="Century Gothic" w:hAnsi="Century Gothic"/>
-          <w:sz w:val="20"/>
-          <w:szCs w:val="20"/>
-        </w:rPr>
-        <w:t>Verify fishing gear types and sizes</w:t>
-      </w:r>
-    </w:p>
-    <w:p>
-      <w:pPr>
-        <w:pStyle w:val="ListParagraph"/>
-        <w:numPr>
-          <w:ilvl w:val="0"/>
-          <w:numId w:val="2"/>
-        </w:numPr>
-        <w:ind w:right="-720"/>
-        <w:rPr>
-          <w:rFonts w:ascii="Century Gothic" w:hAnsi="Century Gothic"/>
-          <w:b/>
-          <w:sz w:val="20"/>
-          <w:szCs w:val="20"/>
-        </w:rPr>
-      </w:pPr>
-      <w:r>
-        <w:rPr>
-          <w:rFonts w:ascii="Century Gothic" w:hAnsi="Century Gothic"/>
-          <w:sz w:val="20"/>
-          <w:szCs w:val="20"/>
-        </w:rPr>
-        <w:t>Collect catch and interaction rates of sea turtles</w:t>
-      </w:r>
-    </w:p>
-    <w:p>
-      <w:pPr>
-        <w:pStyle w:val="ListParagraph"/>
-        <w:numPr>
-          <w:ilvl w:val="0"/>
-          <w:numId w:val="2"/>
-        </w:numPr>
-        <w:ind w:right="-720"/>
-        <w:rPr>
-          <w:rFonts w:ascii="Century Gothic" w:hAnsi="Century Gothic"/>
-          <w:b/>
-          <w:sz w:val="20"/>
-          <w:szCs w:val="20"/>
-        </w:rPr>
-      </w:pPr>
-      <w:r>
-        <w:rPr>
-          <w:rFonts w:ascii="Century Gothic" w:hAnsi="Century Gothic"/>
-          <w:sz w:val="20"/>
-          <w:szCs w:val="20"/>
-        </w:rPr>
-        <w:t>Collect gear interactions with seabirds and marine mammals</w:t>
-      </w:r>
-    </w:p>
-    <w:p>
-      <w:pPr>
-        <w:pStyle w:val="ListParagraph"/>
-        <w:numPr>
-          <w:ilvl w:val="0"/>
-          <w:numId w:val="2"/>
-        </w:numPr>
-        <w:ind w:right="-720"/>
-        <w:rPr>
-          <w:rFonts w:ascii="Century Gothic" w:hAnsi="Century Gothic"/>
-          <w:b/>
-          <w:sz w:val="20"/>
-          <w:szCs w:val="20"/>
-        </w:rPr>
-      </w:pPr>
-      <w:r>
-        <w:rPr>
-          <w:rFonts w:ascii="Century Gothic" w:hAnsi="Century Gothic"/>
-          <w:sz w:val="20"/>
-          <w:szCs w:val="20"/>
-        </w:rPr>
-        <w:t>Record sightings of protected species</w:t>
-      </w:r>
-    </w:p>
-    <w:p>
-      <w:pPr>
-        <w:pStyle w:val="ListParagraph"/>
-        <w:numPr>
-          <w:ilvl w:val="0"/>
-          <w:numId w:val="2"/>
-        </w:numPr>
-        <w:ind w:right="-720"/>
-        <w:rPr>
-          <w:rFonts w:ascii="Century Gothic" w:hAnsi="Century Gothic"/>
-          <w:b/>
-          <w:sz w:val="20"/>
-          <w:szCs w:val="20"/>
-        </w:rPr>
-      </w:pPr>
-      <w:r>
-        <w:rPr>
-          <w:rFonts w:ascii="Century Gothic" w:hAnsi="Century Gothic"/>
-          <w:sz w:val="20"/>
-          <w:szCs w:val="20"/>
-        </w:rPr>
-        <w:t>Collect biological samples from selected species</w:t>
-      </w:r>
-    </w:p>
-    <w:p>
-      <w:pPr>
-        <w:pStyle w:val="ListParagraph"/>
-        <w:numPr>
-          <w:ilvl w:val="0"/>
-          <w:numId w:val="2"/>
-        </w:numPr>
-        <w:ind w:right="-720"/>
-        <w:rPr>
-          <w:rFonts w:ascii="Century Gothic" w:hAnsi="Century Gothic"/>
-          <w:b/>
-          <w:sz w:val="20"/>
-          <w:szCs w:val="20"/>
-        </w:rPr>
-      </w:pPr>
-      <w:r>
-        <w:rPr>
-          <w:rFonts w:ascii="Century Gothic" w:hAnsi="Century Gothic"/>
-          <w:sz w:val="20"/>
-          <w:szCs w:val="20"/>
-        </w:rPr>
-        <w:t>Inquire and relay valuable economic survey data</w:t>
-      </w:r>
-    </w:p>
-    <w:p>
-      <w:pPr>
-        <w:pStyle w:val="ListParagraph"/>
-        <w:numPr>
-          <w:ilvl w:val="0"/>
-          <w:numId w:val="2"/>
-        </w:numPr>
-        <w:ind w:right="-720"/>
-        <w:rPr>
-          <w:rFonts w:ascii="Century Gothic" w:hAnsi="Century Gothic"/>
-          <w:b/>
-          <w:sz w:val="20"/>
-          <w:szCs w:val="20"/>
-        </w:rPr>
-      </w:pPr>
-      <w:r>
-        <w:rPr>
-          <w:rFonts w:ascii="Century Gothic" w:hAnsi="Century Gothic"/>
-          <w:sz w:val="20"/>
-          <w:szCs w:val="20"/>
-        </w:rPr>
-        <w:t>Record and collect marine debris data at sea</w:t>
-      </w:r>
-    </w:p>
-    <w:p>
-      <w:pPr>
-        <w:pStyle w:val="ListParagraph"/>
-        <w:numPr>
-          <w:ilvl w:val="0"/>
-          <w:numId w:val="2"/>
-        </w:numPr>
-        <w:ind w:right="-720"/>
-        <w:rPr>
-          <w:rFonts w:ascii="Century Gothic" w:hAnsi="Century Gothic"/>
-          <w:b/>
-          <w:sz w:val="20"/>
-          <w:szCs w:val="20"/>
-        </w:rPr>
-      </w:pPr>
-      <w:r>
-        <w:rPr>
-          <w:rFonts w:ascii="Century Gothic" w:hAnsi="Century Gothic"/>
-          <w:sz w:val="20"/>
-          <w:szCs w:val="20"/>
-        </w:rPr>
-        <w:t>Complete a post cruise debriefing with NOAA Fisheries Biologists</w:t>
-      </w:r>
-    </w:p>
-    <w:p>
-      <w:pPr>
-        <w:ind w:right="-720"/>
-        <w:rPr>
-          <w:rFonts w:ascii="Century Gothic" w:hAnsi="Century Gothic"/>
-          <w:sz w:val="12"/>
-          <w:szCs w:val="12"/>
-        </w:rPr>
-      </w:pPr>
-    </w:p>
-    <w:p>
-      <w:pPr>
-        <w:ind w:left="-900" w:right="-720"/>
-        <w:rPr>
-          <w:rFonts w:ascii="Century Gothic" w:hAnsi="Century Gothic"/>
-          <w:b/>
-        </w:rPr>
-      </w:pPr>
-      <w:r>
-        <w:rPr>
-          <w:rFonts w:ascii="Century Gothic" w:hAnsi="Century Gothic"/>
-          <w:b/>
+          <w:u w:val="single"/>
+        </w:rPr>
+      </w:pPr>
+      <w:r>
+        <w:rPr>
+          <w:rFonts w:ascii="Century Gothic" w:hAnsi="Century Gothic"/>
+          <w:b/>
+          <w:u w:val="single"/>
         </w:rPr>
         <w:t>Foreign Language</w:t>
       </w:r>
@@ -1828,7 +1249,8 @@
           <w:ilvl w:val="0"/>
           <w:numId w:val="4"/>
         </w:numPr>
-        <w:ind w:right="-720"/>
+        <w:spacing w:after="120"/>
+        <w:ind w:left="-540" w:right="-720"/>
         <w:rPr>
           <w:rFonts w:ascii="Century Gothic" w:hAnsi="Century Gothic"/>
           <w:sz w:val="20"/>
@@ -1843,21 +1265,11 @@
         </w:rPr>
         <w:t>Mandarin Chinese (native fluency)</w:t>
       </w:r>
-    </w:p>
-    <w:p>
-      <w:pPr>
-        <w:ind w:left="-540" w:right="-720"/>
-        <w:rPr>
-          <w:rFonts w:ascii="Century Gothic" w:hAnsi="Century Gothic"/>
-          <w:sz w:val="20"/>
-          <w:szCs w:val="20"/>
-        </w:rPr>
-      </w:pPr>
     </w:p>
     <w:sectPr>
       <w:headerReference w:type="default" r:id="rId9"/>
       <w:pgSz w:w="12240" w:h="15840"/>
-      <w:pgMar w:top="1008" w:right="1800" w:bottom="1008" w:left="1800" w:header="576" w:footer="576" w:gutter="0"/>
+      <w:pgMar w:top="1008" w:right="1800" w:bottom="1008" w:left="1800" w:header="432" w:footer="432" w:gutter="0"/>
       <w:cols w:space="720"/>
       <w:docGrid w:linePitch="360"/>
     </w:sectPr>
@@ -2427,6 +1839,119 @@
     </w:lvl>
   </w:abstractNum>
   <w:abstractNum w:abstractNumId="3">
+    <w:nsid w:val="1F1530CB"/>
+    <w:multiLevelType w:val="hybridMultilevel"/>
+    <w:tmpl w:val="3A6C934E"/>
+    <w:lvl w:ilvl="0" w:tplc="04090001">
+      <w:start w:val="1"/>
+      <w:numFmt w:val="bullet"/>
+      <w:lvlText w:val=""/>
+      <w:lvlJc w:val="left"/>
+      <w:pPr>
+        <w:ind w:left="-180" w:hanging="360"/>
+      </w:pPr>
+      <w:rPr>
+        <w:rFonts w:ascii="Symbol" w:hAnsi="Symbol" w:hint="default"/>
+      </w:rPr>
+    </w:lvl>
+    <w:lvl w:ilvl="1" w:tplc="04090003" w:tentative="1">
+      <w:start w:val="1"/>
+      <w:numFmt w:val="bullet"/>
+      <w:lvlText w:val="o"/>
+      <w:lvlJc w:val="left"/>
+      <w:pPr>
+        <w:ind w:left="540" w:hanging="360"/>
+      </w:pPr>
+      <w:rPr>
+        <w:rFonts w:ascii="Courier New" w:hAnsi="Courier New" w:cs="Courier New" w:hint="default"/>
+      </w:rPr>
+    </w:lvl>
+    <w:lvl w:ilvl="2" w:tplc="04090005" w:tentative="1">
+      <w:start w:val="1"/>
+      <w:numFmt w:val="bullet"/>
+      <w:lvlText w:val=""/>
+      <w:lvlJc w:val="left"/>
+      <w:pPr>
+        <w:ind w:left="1260" w:hanging="360"/>
+      </w:pPr>
+      <w:rPr>
+        <w:rFonts w:ascii="Wingdings" w:hAnsi="Wingdings" w:hint="default"/>
+      </w:rPr>
+    </w:lvl>
+    <w:lvl w:ilvl="3" w:tplc="04090001" w:tentative="1">
+      <w:start w:val="1"/>
+      <w:numFmt w:val="bullet"/>
+      <w:lvlText w:val=""/>
+      <w:lvlJc w:val="left"/>
+      <w:pPr>
+        <w:ind w:left="1980" w:hanging="360"/>
+      </w:pPr>
+      <w:rPr>
+        <w:rFonts w:ascii="Symbol" w:hAnsi="Symbol" w:hint="default"/>
+      </w:rPr>
+    </w:lvl>
+    <w:lvl w:ilvl="4" w:tplc="04090003" w:tentative="1">
+      <w:start w:val="1"/>
+      <w:numFmt w:val="bullet"/>
+      <w:lvlText w:val="o"/>
+      <w:lvlJc w:val="left"/>
+      <w:pPr>
+        <w:ind w:left="2700" w:hanging="360"/>
+      </w:pPr>
+      <w:rPr>
+        <w:rFonts w:ascii="Courier New" w:hAnsi="Courier New" w:cs="Courier New" w:hint="default"/>
+      </w:rPr>
+    </w:lvl>
+    <w:lvl w:ilvl="5" w:tplc="04090005" w:tentative="1">
+      <w:start w:val="1"/>
+      <w:numFmt w:val="bullet"/>
+      <w:lvlText w:val=""/>
+      <w:lvlJc w:val="left"/>
+      <w:pPr>
+        <w:ind w:left="3420" w:hanging="360"/>
+      </w:pPr>
+      <w:rPr>
+        <w:rFonts w:ascii="Wingdings" w:hAnsi="Wingdings" w:hint="default"/>
+      </w:rPr>
+    </w:lvl>
+    <w:lvl w:ilvl="6" w:tplc="04090001" w:tentative="1">
+      <w:start w:val="1"/>
+      <w:numFmt w:val="bullet"/>
+      <w:lvlText w:val=""/>
+      <w:lvlJc w:val="left"/>
+      <w:pPr>
+        <w:ind w:left="4140" w:hanging="360"/>
+      </w:pPr>
+      <w:rPr>
+        <w:rFonts w:ascii="Symbol" w:hAnsi="Symbol" w:hint="default"/>
+      </w:rPr>
+    </w:lvl>
+    <w:lvl w:ilvl="7" w:tplc="04090003" w:tentative="1">
+      <w:start w:val="1"/>
+      <w:numFmt w:val="bullet"/>
+      <w:lvlText w:val="o"/>
+      <w:lvlJc w:val="left"/>
+      <w:pPr>
+        <w:ind w:left="4860" w:hanging="360"/>
+      </w:pPr>
+      <w:rPr>
+        <w:rFonts w:ascii="Courier New" w:hAnsi="Courier New" w:cs="Courier New" w:hint="default"/>
+      </w:rPr>
+    </w:lvl>
+    <w:lvl w:ilvl="8" w:tplc="04090005" w:tentative="1">
+      <w:start w:val="1"/>
+      <w:numFmt w:val="bullet"/>
+      <w:lvlText w:val=""/>
+      <w:lvlJc w:val="left"/>
+      <w:pPr>
+        <w:ind w:left="5580" w:hanging="360"/>
+      </w:pPr>
+      <w:rPr>
+        <w:rFonts w:ascii="Wingdings" w:hAnsi="Wingdings" w:hint="default"/>
+      </w:rPr>
+    </w:lvl>
+  </w:abstractNum>
+  <w:abstractNum w:abstractNumId="4">
     <w:nsid w:val="308340AB"/>
     <w:multiLevelType w:val="hybridMultilevel"/>
     <w:tmpl w:val="34C861CA"/>
@@ -2539,7 +2064,7 @@
       </w:rPr>
     </w:lvl>
   </w:abstractNum>
-  <w:abstractNum w:abstractNumId="4">
+  <w:abstractNum w:abstractNumId="5">
     <w:nsid w:val="55236761"/>
     <w:multiLevelType w:val="hybridMultilevel"/>
     <w:tmpl w:val="763EC238"/>
@@ -2652,7 +2177,7 @@
       </w:rPr>
     </w:lvl>
   </w:abstractNum>
-  <w:abstractNum w:abstractNumId="5">
+  <w:abstractNum w:abstractNumId="6">
     <w:nsid w:val="77C91BE1"/>
     <w:multiLevelType w:val="hybridMultilevel"/>
     <w:tmpl w:val="62FE2E72"/>
@@ -2766,10 +2291,10 @@
     </w:lvl>
   </w:abstractNum>
   <w:num w:numId="1">
-    <w:abstractNumId w:val="5"/>
+    <w:abstractNumId w:val="6"/>
   </w:num>
   <w:num w:numId="2">
-    <w:abstractNumId w:val="3"/>
+    <w:abstractNumId w:val="4"/>
   </w:num>
   <w:num w:numId="3">
     <w:abstractNumId w:val="1"/>
@@ -2778,10 +2303,13 @@
     <w:abstractNumId w:val="2"/>
   </w:num>
   <w:num w:numId="5">
-    <w:abstractNumId w:val="4"/>
+    <w:abstractNumId w:val="5"/>
   </w:num>
   <w:num w:numId="6">
     <w:abstractNumId w:val="0"/>
+  </w:num>
+  <w:num w:numId="7">
+    <w:abstractNumId w:val="3"/>
   </w:num>
 </w:numbering>
 </file>
@@ -3683,7 +3211,7 @@
 </file>
 
 <file path=customXml/itemProps1.xml><?xml version="1.0" encoding="utf-8"?>
-<ds:datastoreItem xmlns:ds="http://schemas.openxmlformats.org/officeDocument/2006/customXml" ds:itemID="{54142049-1576-414D-962E-675A4A151982}">
+<ds:datastoreItem xmlns:ds="http://schemas.openxmlformats.org/officeDocument/2006/customXml" ds:itemID="{807FAF1E-18AE-4923-8057-492680BBF055}">
   <ds:schemaRefs>
     <ds:schemaRef ds:uri="http://schemas.openxmlformats.org/officeDocument/2006/bibliography"/>
   </ds:schemaRefs>

</xml_diff>